<commit_message>
lint: cleaned code pop_data_process.py
</commit_message>
<xml_diff>
--- a/manuscript/2025/2025 Global Report Main Section Template.docx
+++ b/manuscript/2025/2025 Global Report Main Section Template.docx
@@ -228,7 +228,23 @@
         <w:t>significantly lower</w:t>
       </w:r>
       <w:r>
-        <w:t xml:space="preserve"> (YYY)</w:t>
+        <w:t xml:space="preserve"> (</w:t>
+      </w:r>
+      <w:commentRangeStart w:id="8"/>
+      <w:r>
+        <w:t>YYY</w:t>
+      </w:r>
+      <w:commentRangeEnd w:id="8"/>
+      <w:r>
+        <w:rPr>
+          <w:rStyle w:val="CommentReference"/>
+          <w:rFonts w:eastAsia="Times New Roman" w:cs="Times New Roman"/>
+          <w:lang w:val="en-GB" w:eastAsia="en-GB"/>
+        </w:rPr>
+        <w:commentReference w:id="8"/>
+      </w:r>
+      <w:r>
+        <w:t>)</w:t>
       </w:r>
       <w:r>
         <w:t>.</w:t>
@@ -319,8 +335,8 @@
       <w:r>
         <w:t xml:space="preserve"> </w:t>
       </w:r>
-      <w:bookmarkStart w:id="8" w:name="_Toc47088916"/>
-      <w:bookmarkStart w:id="9" w:name="_Toc72495114"/>
+      <w:bookmarkStart w:id="9" w:name="_Toc47088916"/>
+      <w:bookmarkStart w:id="10" w:name="_Toc72495114"/>
       <w:bookmarkEnd w:id="5"/>
     </w:p>
     <w:p>
@@ -331,8 +347,8 @@
       <w:r>
         <w:t>Conclusion</w:t>
       </w:r>
-      <w:bookmarkEnd w:id="8"/>
       <w:bookmarkEnd w:id="9"/>
+      <w:bookmarkEnd w:id="10"/>
     </w:p>
     <w:bookmarkEnd w:id="1"/>
     <w:p>
@@ -434,6 +450,28 @@
       </w:r>
     </w:p>
   </w:comment>
+  <w:comment w:id="8" w:author="Federico Tartarini" w:date="2025-03-03T18:36:00Z" w:initials="f">
+    <w:p>
+      <w:pPr>
+        <w:jc w:val="left"/>
+      </w:pPr>
+      <w:r>
+        <w:rPr>
+          <w:rStyle w:val="CommentReference"/>
+        </w:rPr>
+        <w:annotationRef/>
+      </w:r>
+      <w:r>
+        <w:rPr>
+          <w:rFonts w:eastAsia="Times New Roman" w:cs="Times New Roman"/>
+          <w:sz w:val="20"/>
+          <w:szCs w:val="20"/>
+          <w:lang w:val="en-GB" w:eastAsia="en-GB"/>
+        </w:rPr>
+        <w:t>Add value</w:t>
+      </w:r>
+    </w:p>
+  </w:comment>
 </w:comments>
 </file>
 
@@ -441,6 +479,7 @@
 <w15:commentsEx xmlns:wpc="http://schemas.microsoft.com/office/word/2010/wordprocessingCanvas" xmlns:cx="http://schemas.microsoft.com/office/drawing/2014/chartex" xmlns:cx1="http://schemas.microsoft.com/office/drawing/2015/9/8/chartex" xmlns:cx2="http://schemas.microsoft.com/office/drawing/2015/10/21/chartex" xmlns:cx3="http://schemas.microsoft.com/office/drawing/2016/5/9/chartex" xmlns:cx4="http://schemas.microsoft.com/office/drawing/2016/5/10/chartex" xmlns:cx5="http://schemas.microsoft.com/office/drawing/2016/5/11/chartex" xmlns:cx6="http://schemas.microsoft.com/office/drawing/2016/5/12/chartex" xmlns:cx7="http://schemas.microsoft.com/office/drawing/2016/5/13/chartex" xmlns:cx8="http://schemas.microsoft.com/office/drawing/2016/5/14/chartex" xmlns:mc="http://schemas.openxmlformats.org/markup-compatibility/2006" xmlns:aink="http://schemas.microsoft.com/office/drawing/2016/ink" xmlns:am3d="http://schemas.microsoft.com/office/drawing/2017/model3d" xmlns:o="urn:schemas-microsoft-com:office:office" xmlns:oel="http://schemas.microsoft.com/office/2019/extlst" xmlns:r="http://schemas.openxmlformats.org/officeDocument/2006/relationships" xmlns:m="http://schemas.openxmlformats.org/officeDocument/2006/math" xmlns:v="urn:schemas-microsoft-com:vml" xmlns:wp14="http://schemas.microsoft.com/office/word/2010/wordprocessingDrawing" xmlns:wp="http://schemas.openxmlformats.org/drawingml/2006/wordprocessingDrawing" xmlns:w10="urn:schemas-microsoft-com:office:word" xmlns:w="http://schemas.openxmlformats.org/wordprocessingml/2006/main" xmlns:w14="http://schemas.microsoft.com/office/word/2010/wordml" xmlns:w15="http://schemas.microsoft.com/office/word/2012/wordml" xmlns:w16cex="http://schemas.microsoft.com/office/word/2018/wordml/cex" xmlns:w16cid="http://schemas.microsoft.com/office/word/2016/wordml/cid" xmlns:w16="http://schemas.microsoft.com/office/word/2018/wordml" xmlns:w16du="http://schemas.microsoft.com/office/word/2023/wordml/word16du" xmlns:w16sdtdh="http://schemas.microsoft.com/office/word/2020/wordml/sdtdatahash" xmlns:w16sdtfl="http://schemas.microsoft.com/office/word/2024/wordml/sdtformatlock" xmlns:w16se="http://schemas.microsoft.com/office/word/2015/wordml/symex" xmlns:wpg="http://schemas.microsoft.com/office/word/2010/wordprocessingGroup" xmlns:wpi="http://schemas.microsoft.com/office/word/2010/wordprocessingInk" xmlns:wne="http://schemas.microsoft.com/office/word/2006/wordml" xmlns:wps="http://schemas.microsoft.com/office/word/2010/wordprocessingShape" mc:Ignorable="w14 w15 w16se w16cid w16 w16cex w16sdtdh w16sdtfl w16du wp14">
   <w15:commentEx w15:paraId="5398F15F" w15:done="0"/>
   <w15:commentEx w15:paraId="6587FAF2" w15:done="1"/>
+  <w15:commentEx w15:paraId="1234504A" w15:done="0"/>
 </w15:commentsEx>
 </file>
 
@@ -448,6 +487,7 @@
 <w16cex:commentsExtensible xmlns:wpc="http://schemas.microsoft.com/office/word/2010/wordprocessingCanvas" xmlns:cx="http://schemas.microsoft.com/office/drawing/2014/chartex" xmlns:cx1="http://schemas.microsoft.com/office/drawing/2015/9/8/chartex" xmlns:cx2="http://schemas.microsoft.com/office/drawing/2015/10/21/chartex" xmlns:cx3="http://schemas.microsoft.com/office/drawing/2016/5/9/chartex" xmlns:cx4="http://schemas.microsoft.com/office/drawing/2016/5/10/chartex" xmlns:cx5="http://schemas.microsoft.com/office/drawing/2016/5/11/chartex" xmlns:cx6="http://schemas.microsoft.com/office/drawing/2016/5/12/chartex" xmlns:cx7="http://schemas.microsoft.com/office/drawing/2016/5/13/chartex" xmlns:cx8="http://schemas.microsoft.com/office/drawing/2016/5/14/chartex" xmlns:cr="http://schemas.microsoft.com/office/comments/2020/reactions" xmlns:mc="http://schemas.openxmlformats.org/markup-compatibility/2006" xmlns:aink="http://schemas.microsoft.com/office/drawing/2016/ink" xmlns:am3d="http://schemas.microsoft.com/office/drawing/2017/model3d" xmlns:o="urn:schemas-microsoft-com:office:office" xmlns:oel="http://schemas.microsoft.com/office/2019/extlst" xmlns:r="http://schemas.openxmlformats.org/officeDocument/2006/relationships" xmlns:m="http://schemas.openxmlformats.org/officeDocument/2006/math" xmlns:v="urn:schemas-microsoft-com:vml" xmlns:wp14="http://schemas.microsoft.com/office/word/2010/wordprocessingDrawing" xmlns:wp="http://schemas.openxmlformats.org/drawingml/2006/wordprocessingDrawing" xmlns:w10="urn:schemas-microsoft-com:office:word" xmlns:w="http://schemas.openxmlformats.org/wordprocessingml/2006/main" xmlns:w14="http://schemas.microsoft.com/office/word/2010/wordml" xmlns:w15="http://schemas.microsoft.com/office/word/2012/wordml" xmlns:w16cex="http://schemas.microsoft.com/office/word/2018/wordml/cex" xmlns:w16cid="http://schemas.microsoft.com/office/word/2016/wordml/cid" xmlns:w16="http://schemas.microsoft.com/office/word/2018/wordml" xmlns:w16du="http://schemas.microsoft.com/office/word/2023/wordml/word16du" xmlns:w16sdtdh="http://schemas.microsoft.com/office/word/2020/wordml/sdtdatahash" xmlns:w16sdtfl="http://schemas.microsoft.com/office/word/2024/wordml/sdtformatlock" xmlns:w16se="http://schemas.microsoft.com/office/word/2015/wordml/symex" xmlns:wpg="http://schemas.microsoft.com/office/word/2010/wordprocessingGroup" xmlns:wpi="http://schemas.microsoft.com/office/word/2010/wordprocessingInk" xmlns:wne="http://schemas.microsoft.com/office/word/2006/wordml" xmlns:wps="http://schemas.microsoft.com/office/word/2010/wordprocessingShape" mc:Ignorable="w14 w15 w16se w16cid w16 w16cex w16sdtdh w16sdtfl cr w16du wp14">
   <w16cex:commentExtensible w16cex:durableId="13A78939" w16cex:dateUtc="2025-02-27T04:34:00Z"/>
   <w16cex:commentExtensible w16cex:durableId="06144A11" w16cex:dateUtc="2025-02-27T04:15:00Z"/>
+  <w16cex:commentExtensible w16cex:durableId="42B4DD62" w16cex:dateUtc="2025-03-03T07:36:00Z"/>
 </w16cex:commentsExtensible>
 </file>
 
@@ -455,6 +495,7 @@
 <w16cid:commentsIds xmlns:wpc="http://schemas.microsoft.com/office/word/2010/wordprocessingCanvas" xmlns:cx="http://schemas.microsoft.com/office/drawing/2014/chartex" xmlns:cx1="http://schemas.microsoft.com/office/drawing/2015/9/8/chartex" xmlns:cx2="http://schemas.microsoft.com/office/drawing/2015/10/21/chartex" xmlns:cx3="http://schemas.microsoft.com/office/drawing/2016/5/9/chartex" xmlns:cx4="http://schemas.microsoft.com/office/drawing/2016/5/10/chartex" xmlns:cx5="http://schemas.microsoft.com/office/drawing/2016/5/11/chartex" xmlns:cx6="http://schemas.microsoft.com/office/drawing/2016/5/12/chartex" xmlns:cx7="http://schemas.microsoft.com/office/drawing/2016/5/13/chartex" xmlns:cx8="http://schemas.microsoft.com/office/drawing/2016/5/14/chartex" xmlns:mc="http://schemas.openxmlformats.org/markup-compatibility/2006" xmlns:aink="http://schemas.microsoft.com/office/drawing/2016/ink" xmlns:am3d="http://schemas.microsoft.com/office/drawing/2017/model3d" xmlns:o="urn:schemas-microsoft-com:office:office" xmlns:oel="http://schemas.microsoft.com/office/2019/extlst" xmlns:r="http://schemas.openxmlformats.org/officeDocument/2006/relationships" xmlns:m="http://schemas.openxmlformats.org/officeDocument/2006/math" xmlns:v="urn:schemas-microsoft-com:vml" xmlns:wp14="http://schemas.microsoft.com/office/word/2010/wordprocessingDrawing" xmlns:wp="http://schemas.openxmlformats.org/drawingml/2006/wordprocessingDrawing" xmlns:w10="urn:schemas-microsoft-com:office:word" xmlns:w="http://schemas.openxmlformats.org/wordprocessingml/2006/main" xmlns:w14="http://schemas.microsoft.com/office/word/2010/wordml" xmlns:w15="http://schemas.microsoft.com/office/word/2012/wordml" xmlns:w16cex="http://schemas.microsoft.com/office/word/2018/wordml/cex" xmlns:w16cid="http://schemas.microsoft.com/office/word/2016/wordml/cid" xmlns:w16="http://schemas.microsoft.com/office/word/2018/wordml" xmlns:w16du="http://schemas.microsoft.com/office/word/2023/wordml/word16du" xmlns:w16sdtdh="http://schemas.microsoft.com/office/word/2020/wordml/sdtdatahash" xmlns:w16sdtfl="http://schemas.microsoft.com/office/word/2024/wordml/sdtformatlock" xmlns:w16se="http://schemas.microsoft.com/office/word/2015/wordml/symex" xmlns:wpg="http://schemas.microsoft.com/office/word/2010/wordprocessingGroup" xmlns:wpi="http://schemas.microsoft.com/office/word/2010/wordprocessingInk" xmlns:wne="http://schemas.microsoft.com/office/word/2006/wordml" xmlns:wps="http://schemas.microsoft.com/office/word/2010/wordprocessingShape" mc:Ignorable="w14 w15 w16se w16cid w16 w16cex w16sdtdh w16sdtfl w16du wp14">
   <w16cid:commentId w16cid:paraId="5398F15F" w16cid:durableId="13A78939"/>
   <w16cid:commentId w16cid:paraId="6587FAF2" w16cid:durableId="06144A11"/>
+  <w16cid:commentId w16cid:paraId="1234504A" w16cid:durableId="42B4DD62"/>
 </w16cid:commentsIds>
 </file>
 

</xml_diff>

<commit_message>
feat: finalised first draft report
</commit_message>
<xml_diff>
--- a/manuscript/2025/2025 Global Report Main Section Template.docx
+++ b/manuscript/2025/2025 Global Report Main Section Template.docx
@@ -47,6 +47,7 @@
           <w:lang w:val="en-GB"/>
         </w:rPr>
       </w:pPr>
+      <w:commentRangeStart w:id="4"/>
       <w:r>
         <w:rPr>
           <w:highlight w:val="yellow"/>
@@ -60,6 +61,15 @@
         </w:rPr>
         <w:t xml:space="preserve"> </w:t>
       </w:r>
+      <w:commentRangeEnd w:id="4"/>
+      <w:r>
+        <w:rPr>
+          <w:rStyle w:val="CommentReference"/>
+          <w:rFonts w:eastAsia="Times New Roman" w:cs="Times New Roman"/>
+          <w:lang w:val="en-GB" w:eastAsia="en-GB"/>
+        </w:rPr>
+        <w:commentReference w:id="4"/>
+      </w:r>
     </w:p>
     <w:p>
       <w:pPr>
@@ -68,23 +78,23 @@
           <w:lang w:val="en-GB"/>
         </w:rPr>
       </w:pPr>
-      <w:bookmarkStart w:id="4" w:name="_Toc72495097"/>
-      <w:bookmarkStart w:id="5" w:name="_Toc47088901"/>
+      <w:bookmarkStart w:id="6" w:name="_Toc72495097"/>
+      <w:bookmarkStart w:id="7" w:name="_Toc47088901"/>
       <w:r>
         <w:rPr>
           <w:lang w:val="en-GB"/>
         </w:rPr>
         <w:t xml:space="preserve">Indicator 1.1.1: exposure of vulnerable populations to </w:t>
       </w:r>
-      <w:commentRangeStart w:id="6"/>
+      <w:commentRangeStart w:id="8"/>
       <w:r>
         <w:rPr>
           <w:lang w:val="en-GB"/>
         </w:rPr>
         <w:t>heatwaves</w:t>
       </w:r>
-      <w:bookmarkEnd w:id="4"/>
-      <w:commentRangeEnd w:id="6"/>
+      <w:bookmarkEnd w:id="6"/>
+      <w:commentRangeEnd w:id="8"/>
       <w:r>
         <w:rPr>
           <w:rStyle w:val="CommentReference"/>
@@ -92,7 +102,7 @@
           <w:color w:val="auto"/>
           <w:lang w:val="en-GB" w:eastAsia="en-GB"/>
         </w:rPr>
-        <w:commentReference w:id="6"/>
+        <w:commentReference w:id="8"/>
       </w:r>
     </w:p>
     <w:p>
@@ -117,21 +127,21 @@
           <w:i/>
           <w:iCs/>
         </w:rPr>
-        <w:t xml:space="preserve"> both</w:t>
+        <w:t xml:space="preserve"> individuals over 65 years </w:t>
       </w:r>
       <w:r>
         <w:rPr>
           <w:i/>
           <w:iCs/>
         </w:rPr>
-        <w:t xml:space="preserve"> </w:t>
+        <w:t>and 75 years of age,</w:t>
       </w:r>
       <w:r>
         <w:rPr>
           <w:i/>
           <w:iCs/>
         </w:rPr>
-        <w:t xml:space="preserve">individuals over 65 years of age and infants under </w:t>
+        <w:t xml:space="preserve"> and infants under </w:t>
       </w:r>
       <w:r>
         <w:rPr>
@@ -155,7 +165,7 @@
         </w:rPr>
         <w:t xml:space="preserve">on average </w:t>
       </w:r>
-      <w:commentRangeStart w:id="7"/>
+      <w:commentRangeStart w:id="9"/>
       <w:r>
         <w:rPr>
           <w:i/>
@@ -163,13 +173,34 @@
         </w:rPr>
         <w:t>20.</w:t>
       </w:r>
-      <w:commentRangeEnd w:id="7"/>
+      <w:commentRangeEnd w:id="9"/>
       <w:r>
         <w:rPr>
           <w:i/>
           <w:iCs/>
         </w:rPr>
-        <w:t>8 and 20.4</w:t>
+        <w:t>8</w:t>
+      </w:r>
+      <w:r>
+        <w:rPr>
+          <w:i/>
+          <w:iCs/>
+        </w:rPr>
+        <w:t>, 21.1,</w:t>
+      </w:r>
+      <w:r>
+        <w:rPr>
+          <w:i/>
+          <w:iCs/>
+        </w:rPr>
+        <w:t xml:space="preserve"> and 20.</w:t>
+      </w:r>
+      <w:r>
+        <w:rPr>
+          <w:i/>
+          <w:iCs/>
+        </w:rPr>
+        <w:t>5</w:t>
       </w:r>
       <w:r>
         <w:rPr>
@@ -177,7 +208,7 @@
           <w:rFonts w:eastAsia="Times New Roman" w:cs="Times New Roman"/>
           <w:lang w:val="en-GB" w:eastAsia="en-GB"/>
         </w:rPr>
-        <w:commentReference w:id="7"/>
+        <w:commentReference w:id="9"/>
       </w:r>
       <w:r>
         <w:rPr>
@@ -208,7 +239,13 @@
     </w:p>
     <w:p>
       <w:r>
-        <w:t>This indicator monitors heatwave exposure among vulnerable age groups—infants under one year and adults over 65—by tracking the number of heatwave days they experience. For this analysis, heatwaves are defined as periods of at least two consecutive days where both minimum and maximum temperatures exceed the 95th percentile of local climatology, based on the 1986–2005 baseline.</w:t>
+        <w:t>This indicator monitors heatwave exposure among vulnerable age groups—infants under one year and adults over 65</w:t>
+      </w:r>
+      <w:r>
+        <w:t xml:space="preserve"> and 75 years of age</w:t>
+      </w:r>
+      <w:r>
+        <w:t>—by tracking the number of heatwave days they experience. For this analysis, heatwaves are defined as periods of at least two consecutive days where both minimum and maximum temperatures exceed the 95th percentile of local climatology, based on the 1986–2005 baseline.</w:t>
       </w:r>
     </w:p>
     <w:p>
@@ -218,39 +255,95 @@
     </w:p>
     <w:p>
       <w:r>
-        <w:t xml:space="preserve">In 2024, individuals from vulnerable age groups experienced a 52% increase in total heatwave person-days compared to 2023. Older adults (65+) recorded an unprecedented 17.6 billion person-days of heatwaves, while infants under one year experienced 2.9 billion person-days. On average, older adults endured 20.8 heatwave days per person, while infants experienced 20.4 days. If heatwave </w:t>
-      </w:r>
-      <w:r>
-        <w:t xml:space="preserve">incidence had remained at 1986–2005 levels, their exposure would have been </w:t>
+        <w:t xml:space="preserve">In 2024, </w:t>
+      </w:r>
+      <w:r>
+        <w:t>all</w:t>
+      </w:r>
+      <w:r>
+        <w:t xml:space="preserve"> vulnerable age groups experienced a</w:t>
+      </w:r>
+      <w:r>
+        <w:t xml:space="preserve">n </w:t>
+      </w:r>
+      <w:r>
+        <w:t>increase in total heatwave person-days compared to 2023. Older adults (65+) recorded an unprecedented 17.</w:t>
+      </w:r>
+      <w:r>
+        <w:t>7</w:t>
+      </w:r>
+      <w:r>
+        <w:t xml:space="preserve"> billion person-days of heatwaves</w:t>
+      </w:r>
+      <w:r>
+        <w:t xml:space="preserve"> – an increase of 49% compared to 2023</w:t>
+      </w:r>
+      <w:r>
+        <w:t>. Out of these</w:t>
+      </w:r>
+      <w:r>
+        <w:t>,</w:t>
+      </w:r>
+      <w:r>
+        <w:t xml:space="preserve"> </w:t>
+      </w:r>
+      <w:r>
+        <w:t>6.4 billion person-days where experienced by people aged 75 year or over.</w:t>
+      </w:r>
+      <w:r>
+        <w:t xml:space="preserve"> </w:t>
+      </w:r>
+      <w:r>
+        <w:t>I</w:t>
+      </w:r>
+      <w:r>
+        <w:t xml:space="preserve">nfants under one year experienced 2.9 billion </w:t>
       </w:r>
       <w:r>
         <w:lastRenderedPageBreak/>
-        <w:t>significantly lower</w:t>
-      </w:r>
-      <w:r>
-        <w:t xml:space="preserve"> (</w:t>
-      </w:r>
-      <w:commentRangeStart w:id="8"/>
-      <w:r>
-        <w:t>YYY</w:t>
-      </w:r>
-      <w:commentRangeEnd w:id="8"/>
-      <w:r>
-        <w:rPr>
-          <w:rStyle w:val="CommentReference"/>
-          <w:rFonts w:eastAsia="Times New Roman" w:cs="Times New Roman"/>
-          <w:lang w:val="en-GB" w:eastAsia="en-GB"/>
-        </w:rPr>
-        <w:commentReference w:id="8"/>
-      </w:r>
-      <w:r>
-        <w:t>)</w:t>
-      </w:r>
-      <w:r>
-        <w:t>.</w:t>
+        <w:t>person-days</w:t>
+      </w:r>
+      <w:r>
+        <w:t xml:space="preserve"> – an increase of 67% compared to 2023</w:t>
+      </w:r>
+      <w:r>
+        <w:t xml:space="preserve">. On average </w:t>
+      </w:r>
+      <w:r>
+        <w:t>worldwide</w:t>
+      </w:r>
+      <w:r>
+        <w:t>,</w:t>
+      </w:r>
+      <w:r>
+        <w:t xml:space="preserve"> an </w:t>
+      </w:r>
+      <w:r>
+        <w:t>older adult</w:t>
+      </w:r>
+      <w:r>
+        <w:t xml:space="preserve"> (65+)</w:t>
       </w:r>
       <w:r>
         <w:t xml:space="preserve"> </w:t>
+      </w:r>
+      <w:r>
+        <w:t>was exposed to</w:t>
+      </w:r>
+      <w:r>
+        <w:t xml:space="preserve"> 20.8 heatwave days per person, while </w:t>
+      </w:r>
+      <w:r>
+        <w:t xml:space="preserve">an </w:t>
+      </w:r>
+      <w:r>
+        <w:t>infant experienced 20.</w:t>
+      </w:r>
+      <w:r>
+        <w:t>5</w:t>
+      </w:r>
+      <w:r>
+        <w:t xml:space="preserve"> days. </w:t>
       </w:r>
       <w:r>
         <w:t>"Low" HDI countries saw the fastest growth in average annual heatwave days per person for both vulnerable</w:t>
@@ -260,138 +353,56 @@
       </w:r>
     </w:p>
     <w:p>
-      <w:r>
-        <w:rPr>
-          <w:highlight w:val="yellow"/>
-        </w:rPr>
-        <w:t xml:space="preserve">[CONCLUSION] </w:t>
-      </w:r>
-      <w:r>
-        <w:rPr>
-          <w:highlight w:val="yellow"/>
-        </w:rPr>
-        <w:t xml:space="preserve">One </w:t>
-      </w:r>
-      <w:r>
-        <w:rPr>
-          <w:highlight w:val="yellow"/>
-        </w:rPr>
-        <w:t xml:space="preserve">to two </w:t>
-      </w:r>
-      <w:r>
-        <w:rPr>
-          <w:highlight w:val="yellow"/>
-        </w:rPr>
-        <w:t>concluding sentence</w:t>
-      </w:r>
-      <w:r>
-        <w:rPr>
-          <w:highlight w:val="yellow"/>
-        </w:rPr>
-        <w:t>s</w:t>
-      </w:r>
-      <w:r>
-        <w:rPr>
-          <w:highlight w:val="yellow"/>
-        </w:rPr>
-        <w:t xml:space="preserve"> about the </w:t>
-      </w:r>
-      <w:r>
-        <w:rPr>
-          <w:highlight w:val="yellow"/>
-        </w:rPr>
-        <w:t xml:space="preserve">findings, their </w:t>
-      </w:r>
-      <w:r>
-        <w:rPr>
-          <w:highlight w:val="yellow"/>
-        </w:rPr>
-        <w:t xml:space="preserve">relevance, </w:t>
-      </w:r>
-      <w:r>
-        <w:rPr>
-          <w:highlight w:val="yellow"/>
-        </w:rPr>
-        <w:t>their</w:t>
-      </w:r>
-      <w:r>
-        <w:rPr>
-          <w:highlight w:val="yellow"/>
-        </w:rPr>
-        <w:t xml:space="preserve"> implications for health</w:t>
-      </w:r>
-      <w:r>
-        <w:rPr>
-          <w:highlight w:val="yellow"/>
-        </w:rPr>
-        <w:t xml:space="preserve"> and/or climate</w:t>
-      </w:r>
-      <w:r>
-        <w:rPr>
-          <w:highlight w:val="yellow"/>
-        </w:rPr>
-        <w:t>, etc.</w:t>
-      </w:r>
-      <w:r>
-        <w:t xml:space="preserve"> </w:t>
-      </w:r>
-      <w:bookmarkStart w:id="9" w:name="_Toc47088916"/>
-      <w:bookmarkStart w:id="10" w:name="_Toc72495114"/>
-      <w:bookmarkEnd w:id="5"/>
-    </w:p>
-    <w:p>
       <w:pPr>
         <w:pStyle w:val="Heading2"/>
         <w:jc w:val="left"/>
       </w:pPr>
+      <w:bookmarkStart w:id="10" w:name="_Toc47088916"/>
+      <w:bookmarkStart w:id="11" w:name="_Toc72495114"/>
+      <w:bookmarkEnd w:id="7"/>
       <w:r>
         <w:t>Conclusion</w:t>
       </w:r>
-      <w:bookmarkEnd w:id="9"/>
       <w:bookmarkEnd w:id="10"/>
+      <w:bookmarkEnd w:id="11"/>
     </w:p>
     <w:bookmarkEnd w:id="1"/>
     <w:p>
       <w:r>
-        <w:rPr>
-          <w:highlight w:val="yellow"/>
-        </w:rPr>
-        <w:t xml:space="preserve">One paragraph summarizing findings of </w:t>
-      </w:r>
-      <w:r>
-        <w:rPr>
-          <w:highlight w:val="yellow"/>
-        </w:rPr>
-        <w:t xml:space="preserve">all </w:t>
-      </w:r>
-      <w:r>
-        <w:rPr>
-          <w:highlight w:val="yellow"/>
-        </w:rPr>
-        <w:t xml:space="preserve">indicators </w:t>
-      </w:r>
-      <w:r>
-        <w:rPr>
-          <w:highlight w:val="yellow"/>
-        </w:rPr>
-        <w:t xml:space="preserve">in section </w:t>
-      </w:r>
-      <w:r>
-        <w:rPr>
-          <w:highlight w:val="yellow"/>
-        </w:rPr>
-        <w:t xml:space="preserve">and pulling together </w:t>
-      </w:r>
-      <w:r>
-        <w:rPr>
-          <w:highlight w:val="yellow"/>
-        </w:rPr>
-        <w:t>key points and implications.</w:t>
+        <w:t xml:space="preserve">In 2024, </w:t>
+      </w:r>
+      <w:r>
+        <w:t>all</w:t>
+      </w:r>
+      <w:r>
+        <w:t xml:space="preserve"> vulnerable age groups</w:t>
+      </w:r>
+      <w:r>
+        <w:t xml:space="preserve"> experienced a rise in heatwave exposure by more than 44%. A combined total of </w:t>
+      </w:r>
+      <w:r>
+        <w:t>9.3</w:t>
+      </w:r>
+      <w:r>
+        <w:t xml:space="preserve"> billion days were experienced by the most vulnerable people (under one year or above 75 years of age.</w:t>
       </w:r>
       <w:r>
         <w:t xml:space="preserve"> </w:t>
       </w:r>
+      <w:r>
+        <w:t xml:space="preserve">If heatwave </w:t>
+      </w:r>
+      <w:r>
+        <w:t xml:space="preserve">incidence had remained at 1986–2005 levels, their exposure would have been </w:t>
+      </w:r>
+      <w:r>
+        <w:t>50% lower</w:t>
+      </w:r>
+      <w:r>
+        <w:t>.</w:t>
+      </w:r>
     </w:p>
+    <w:p/>
     <w:sectPr>
       <w:headerReference w:type="default" r:id="rId12"/>
       <w:pgSz w:w="12240" w:h="15840"/>
@@ -406,7 +417,7 @@
 
 <file path=word/comments.xml><?xml version="1.0" encoding="utf-8"?>
 <w:comments xmlns:wpc="http://schemas.microsoft.com/office/word/2010/wordprocessingCanvas" xmlns:cx="http://schemas.microsoft.com/office/drawing/2014/chartex" xmlns:cx1="http://schemas.microsoft.com/office/drawing/2015/9/8/chartex" xmlns:cx2="http://schemas.microsoft.com/office/drawing/2015/10/21/chartex" xmlns:cx3="http://schemas.microsoft.com/office/drawing/2016/5/9/chartex" xmlns:cx4="http://schemas.microsoft.com/office/drawing/2016/5/10/chartex" xmlns:cx5="http://schemas.microsoft.com/office/drawing/2016/5/11/chartex" xmlns:cx6="http://schemas.microsoft.com/office/drawing/2016/5/12/chartex" xmlns:cx7="http://schemas.microsoft.com/office/drawing/2016/5/13/chartex" xmlns:cx8="http://schemas.microsoft.com/office/drawing/2016/5/14/chartex" xmlns:mc="http://schemas.openxmlformats.org/markup-compatibility/2006" xmlns:aink="http://schemas.microsoft.com/office/drawing/2016/ink" xmlns:am3d="http://schemas.microsoft.com/office/drawing/2017/model3d" xmlns:o="urn:schemas-microsoft-com:office:office" xmlns:oel="http://schemas.microsoft.com/office/2019/extlst" xmlns:r="http://schemas.openxmlformats.org/officeDocument/2006/relationships" xmlns:m="http://schemas.openxmlformats.org/officeDocument/2006/math" xmlns:v="urn:schemas-microsoft-com:vml" xmlns:wp14="http://schemas.microsoft.com/office/word/2010/wordprocessingDrawing" xmlns:wp="http://schemas.openxmlformats.org/drawingml/2006/wordprocessingDrawing" xmlns:w10="urn:schemas-microsoft-com:office:word" xmlns:w="http://schemas.openxmlformats.org/wordprocessingml/2006/main" xmlns:w14="http://schemas.microsoft.com/office/word/2010/wordml" xmlns:w15="http://schemas.microsoft.com/office/word/2012/wordml" xmlns:w16cex="http://schemas.microsoft.com/office/word/2018/wordml/cex" xmlns:w16cid="http://schemas.microsoft.com/office/word/2016/wordml/cid" xmlns:w16="http://schemas.microsoft.com/office/word/2018/wordml" xmlns:w16du="http://schemas.microsoft.com/office/word/2023/wordml/word16du" xmlns:w16sdtdh="http://schemas.microsoft.com/office/word/2020/wordml/sdtdatahash" xmlns:w16sdtfl="http://schemas.microsoft.com/office/word/2024/wordml/sdtformatlock" xmlns:w16se="http://schemas.microsoft.com/office/word/2015/wordml/symex" xmlns:wpg="http://schemas.microsoft.com/office/word/2010/wordprocessingGroup" xmlns:wpi="http://schemas.microsoft.com/office/word/2010/wordprocessingInk" xmlns:wne="http://schemas.microsoft.com/office/word/2006/wordml" xmlns:wps="http://schemas.microsoft.com/office/word/2010/wordprocessingShape" mc:Ignorable="w14 w15 w16se w16cid w16 w16cex w16sdtdh w16sdtfl w16du wp14">
-  <w:comment w:id="6" w:author="Federico Tartarini" w:date="2025-02-27T15:34:00Z" w:initials="f">
+  <w:comment w:id="4" w:author="Federico Tartarini" w:date="2025-03-06T17:33:00Z" w:initials="f">
     <w:p>
       <w:pPr>
         <w:jc w:val="left"/>
@@ -424,20 +435,7 @@
           <w:szCs w:val="20"/>
           <w:lang w:val="en-GB" w:eastAsia="en-GB"/>
         </w:rPr>
-        <w:t xml:space="preserve">Please ensure that background is updated from previous years to including recent references. Remember to include references in a comment (like this) with a full Vancouver citation and link if the source is available online. </w:t>
-      </w:r>
-    </w:p>
-  </w:comment>
-  <w:comment w:id="7" w:author="Federico Tartarini" w:date="2025-02-27T15:15:00Z" w:initials="f">
-    <w:p>
-      <w:pPr>
-        <w:jc w:val="left"/>
-      </w:pPr>
-      <w:r>
-        <w:rPr>
-          <w:rStyle w:val="CommentReference"/>
-        </w:rPr>
-        <w:annotationRef/>
+        <w:fldChar w:fldCharType="begin"/>
       </w:r>
       <w:r>
         <w:rPr>
@@ -446,20 +444,7 @@
           <w:szCs w:val="20"/>
           <w:lang w:val="en-GB" w:eastAsia="en-GB"/>
         </w:rPr>
-        <w:t>check</w:t>
-      </w:r>
-    </w:p>
-  </w:comment>
-  <w:comment w:id="8" w:author="Federico Tartarini" w:date="2025-03-03T18:36:00Z" w:initials="f">
-    <w:p>
-      <w:pPr>
-        <w:jc w:val="left"/>
-      </w:pPr>
-      <w:r>
-        <w:rPr>
-          <w:rStyle w:val="CommentReference"/>
-        </w:rPr>
-        <w:annotationRef/>
+        <w:instrText>HYPERLINK "mailto:ollie.jay@sydney.edu.au"</w:instrText>
       </w:r>
       <w:r>
         <w:rPr>
@@ -468,7 +453,90 @@
           <w:szCs w:val="20"/>
           <w:lang w:val="en-GB" w:eastAsia="en-GB"/>
         </w:rPr>
-        <w:t>Add value</w:t>
+      </w:r>
+      <w:bookmarkStart w:id="5" w:name="_@_9FAD49F145E5C3479910530715F3BE38Z"/>
+      <w:r>
+        <w:rPr>
+          <w:rFonts w:eastAsia="Times New Roman" w:cs="Times New Roman"/>
+          <w:sz w:val="20"/>
+          <w:szCs w:val="20"/>
+          <w:lang w:val="en-GB" w:eastAsia="en-GB"/>
+        </w:rPr>
+        <w:fldChar w:fldCharType="separate"/>
+      </w:r>
+      <w:bookmarkEnd w:id="5"/>
+      <w:r>
+        <w:rPr>
+          <w:rStyle w:val="Mention"/>
+          <w:rFonts w:eastAsia="Times New Roman" w:cs="Times New Roman"/>
+          <w:noProof/>
+          <w:sz w:val="20"/>
+          <w:szCs w:val="20"/>
+          <w:lang w:val="en-GB" w:eastAsia="en-GB"/>
+        </w:rPr>
+        <w:t>@Ollie Jay</w:t>
+      </w:r>
+      <w:r>
+        <w:rPr>
+          <w:rFonts w:eastAsia="Times New Roman" w:cs="Times New Roman"/>
+          <w:sz w:val="20"/>
+          <w:szCs w:val="20"/>
+          <w:lang w:val="en-GB" w:eastAsia="en-GB"/>
+        </w:rPr>
+        <w:fldChar w:fldCharType="end"/>
+      </w:r>
+      <w:r>
+        <w:rPr>
+          <w:rFonts w:eastAsia="Times New Roman" w:cs="Times New Roman"/>
+          <w:sz w:val="20"/>
+          <w:szCs w:val="20"/>
+          <w:lang w:val="en-GB" w:eastAsia="en-GB"/>
+        </w:rPr>
+        <w:t xml:space="preserve"> can you help me with this?</w:t>
+      </w:r>
+    </w:p>
+  </w:comment>
+  <w:comment w:id="8" w:author="Federico Tartarini" w:date="2025-02-27T15:34:00Z" w:initials="f">
+    <w:p>
+      <w:pPr>
+        <w:jc w:val="left"/>
+      </w:pPr>
+      <w:r>
+        <w:rPr>
+          <w:rStyle w:val="CommentReference"/>
+        </w:rPr>
+        <w:annotationRef/>
+      </w:r>
+      <w:r>
+        <w:rPr>
+          <w:rFonts w:eastAsia="Times New Roman" w:cs="Times New Roman"/>
+          <w:sz w:val="20"/>
+          <w:szCs w:val="20"/>
+          <w:lang w:val="en-GB" w:eastAsia="en-GB"/>
+        </w:rPr>
+        <w:t xml:space="preserve">Please ensure that background is updated from previous years to including recent references. Remember to include references in a comment (like this) with a full Vancouver citation and link if the source is available online. </w:t>
+      </w:r>
+    </w:p>
+  </w:comment>
+  <w:comment w:id="9" w:author="Federico Tartarini" w:date="2025-02-27T15:15:00Z" w:initials="f">
+    <w:p>
+      <w:pPr>
+        <w:jc w:val="left"/>
+      </w:pPr>
+      <w:r>
+        <w:rPr>
+          <w:rStyle w:val="CommentReference"/>
+        </w:rPr>
+        <w:annotationRef/>
+      </w:r>
+      <w:r>
+        <w:rPr>
+          <w:rFonts w:eastAsia="Times New Roman" w:cs="Times New Roman"/>
+          <w:sz w:val="20"/>
+          <w:szCs w:val="20"/>
+          <w:lang w:val="en-GB" w:eastAsia="en-GB"/>
+        </w:rPr>
+        <w:t>check</w:t>
       </w:r>
     </w:p>
   </w:comment>
@@ -477,25 +545,25 @@
 
 <file path=word/commentsExtended.xml><?xml version="1.0" encoding="utf-8"?>
 <w15:commentsEx xmlns:wpc="http://schemas.microsoft.com/office/word/2010/wordprocessingCanvas" xmlns:cx="http://schemas.microsoft.com/office/drawing/2014/chartex" xmlns:cx1="http://schemas.microsoft.com/office/drawing/2015/9/8/chartex" xmlns:cx2="http://schemas.microsoft.com/office/drawing/2015/10/21/chartex" xmlns:cx3="http://schemas.microsoft.com/office/drawing/2016/5/9/chartex" xmlns:cx4="http://schemas.microsoft.com/office/drawing/2016/5/10/chartex" xmlns:cx5="http://schemas.microsoft.com/office/drawing/2016/5/11/chartex" xmlns:cx6="http://schemas.microsoft.com/office/drawing/2016/5/12/chartex" xmlns:cx7="http://schemas.microsoft.com/office/drawing/2016/5/13/chartex" xmlns:cx8="http://schemas.microsoft.com/office/drawing/2016/5/14/chartex" xmlns:mc="http://schemas.openxmlformats.org/markup-compatibility/2006" xmlns:aink="http://schemas.microsoft.com/office/drawing/2016/ink" xmlns:am3d="http://schemas.microsoft.com/office/drawing/2017/model3d" xmlns:o="urn:schemas-microsoft-com:office:office" xmlns:oel="http://schemas.microsoft.com/office/2019/extlst" xmlns:r="http://schemas.openxmlformats.org/officeDocument/2006/relationships" xmlns:m="http://schemas.openxmlformats.org/officeDocument/2006/math" xmlns:v="urn:schemas-microsoft-com:vml" xmlns:wp14="http://schemas.microsoft.com/office/word/2010/wordprocessingDrawing" xmlns:wp="http://schemas.openxmlformats.org/drawingml/2006/wordprocessingDrawing" xmlns:w10="urn:schemas-microsoft-com:office:word" xmlns:w="http://schemas.openxmlformats.org/wordprocessingml/2006/main" xmlns:w14="http://schemas.microsoft.com/office/word/2010/wordml" xmlns:w15="http://schemas.microsoft.com/office/word/2012/wordml" xmlns:w16cex="http://schemas.microsoft.com/office/word/2018/wordml/cex" xmlns:w16cid="http://schemas.microsoft.com/office/word/2016/wordml/cid" xmlns:w16="http://schemas.microsoft.com/office/word/2018/wordml" xmlns:w16du="http://schemas.microsoft.com/office/word/2023/wordml/word16du" xmlns:w16sdtdh="http://schemas.microsoft.com/office/word/2020/wordml/sdtdatahash" xmlns:w16sdtfl="http://schemas.microsoft.com/office/word/2024/wordml/sdtformatlock" xmlns:w16se="http://schemas.microsoft.com/office/word/2015/wordml/symex" xmlns:wpg="http://schemas.microsoft.com/office/word/2010/wordprocessingGroup" xmlns:wpi="http://schemas.microsoft.com/office/word/2010/wordprocessingInk" xmlns:wne="http://schemas.microsoft.com/office/word/2006/wordml" xmlns:wps="http://schemas.microsoft.com/office/word/2010/wordprocessingShape" mc:Ignorable="w14 w15 w16se w16cid w16 w16cex w16sdtdh w16sdtfl w16du wp14">
+  <w15:commentEx w15:paraId="16CD4EE8" w15:done="0"/>
   <w15:commentEx w15:paraId="5398F15F" w15:done="0"/>
   <w15:commentEx w15:paraId="6587FAF2" w15:done="1"/>
-  <w15:commentEx w15:paraId="1234504A" w15:done="0"/>
 </w15:commentsEx>
 </file>
 
 <file path=word/commentsExtensible.xml><?xml version="1.0" encoding="utf-8"?>
 <w16cex:commentsExtensible xmlns:wpc="http://schemas.microsoft.com/office/word/2010/wordprocessingCanvas" xmlns:cx="http://schemas.microsoft.com/office/drawing/2014/chartex" xmlns:cx1="http://schemas.microsoft.com/office/drawing/2015/9/8/chartex" xmlns:cx2="http://schemas.microsoft.com/office/drawing/2015/10/21/chartex" xmlns:cx3="http://schemas.microsoft.com/office/drawing/2016/5/9/chartex" xmlns:cx4="http://schemas.microsoft.com/office/drawing/2016/5/10/chartex" xmlns:cx5="http://schemas.microsoft.com/office/drawing/2016/5/11/chartex" xmlns:cx6="http://schemas.microsoft.com/office/drawing/2016/5/12/chartex" xmlns:cx7="http://schemas.microsoft.com/office/drawing/2016/5/13/chartex" xmlns:cx8="http://schemas.microsoft.com/office/drawing/2016/5/14/chartex" xmlns:cr="http://schemas.microsoft.com/office/comments/2020/reactions" xmlns:mc="http://schemas.openxmlformats.org/markup-compatibility/2006" xmlns:aink="http://schemas.microsoft.com/office/drawing/2016/ink" xmlns:am3d="http://schemas.microsoft.com/office/drawing/2017/model3d" xmlns:o="urn:schemas-microsoft-com:office:office" xmlns:oel="http://schemas.microsoft.com/office/2019/extlst" xmlns:r="http://schemas.openxmlformats.org/officeDocument/2006/relationships" xmlns:m="http://schemas.openxmlformats.org/officeDocument/2006/math" xmlns:v="urn:schemas-microsoft-com:vml" xmlns:wp14="http://schemas.microsoft.com/office/word/2010/wordprocessingDrawing" xmlns:wp="http://schemas.openxmlformats.org/drawingml/2006/wordprocessingDrawing" xmlns:w10="urn:schemas-microsoft-com:office:word" xmlns:w="http://schemas.openxmlformats.org/wordprocessingml/2006/main" xmlns:w14="http://schemas.microsoft.com/office/word/2010/wordml" xmlns:w15="http://schemas.microsoft.com/office/word/2012/wordml" xmlns:w16cex="http://schemas.microsoft.com/office/word/2018/wordml/cex" xmlns:w16cid="http://schemas.microsoft.com/office/word/2016/wordml/cid" xmlns:w16="http://schemas.microsoft.com/office/word/2018/wordml" xmlns:w16du="http://schemas.microsoft.com/office/word/2023/wordml/word16du" xmlns:w16sdtdh="http://schemas.microsoft.com/office/word/2020/wordml/sdtdatahash" xmlns:w16sdtfl="http://schemas.microsoft.com/office/word/2024/wordml/sdtformatlock" xmlns:w16se="http://schemas.microsoft.com/office/word/2015/wordml/symex" xmlns:wpg="http://schemas.microsoft.com/office/word/2010/wordprocessingGroup" xmlns:wpi="http://schemas.microsoft.com/office/word/2010/wordprocessingInk" xmlns:wne="http://schemas.microsoft.com/office/word/2006/wordml" xmlns:wps="http://schemas.microsoft.com/office/word/2010/wordprocessingShape" mc:Ignorable="w14 w15 w16se w16cid w16 w16cex w16sdtdh w16sdtfl cr w16du wp14">
+  <w16cex:commentExtensible w16cex:durableId="02C68A2C" w16cex:dateUtc="2025-03-06T06:33:00Z"/>
   <w16cex:commentExtensible w16cex:durableId="13A78939" w16cex:dateUtc="2025-02-27T04:34:00Z"/>
   <w16cex:commentExtensible w16cex:durableId="06144A11" w16cex:dateUtc="2025-02-27T04:15:00Z"/>
-  <w16cex:commentExtensible w16cex:durableId="42B4DD62" w16cex:dateUtc="2025-03-03T07:36:00Z"/>
 </w16cex:commentsExtensible>
 </file>
 
 <file path=word/commentsIds.xml><?xml version="1.0" encoding="utf-8"?>
 <w16cid:commentsIds xmlns:wpc="http://schemas.microsoft.com/office/word/2010/wordprocessingCanvas" xmlns:cx="http://schemas.microsoft.com/office/drawing/2014/chartex" xmlns:cx1="http://schemas.microsoft.com/office/drawing/2015/9/8/chartex" xmlns:cx2="http://schemas.microsoft.com/office/drawing/2015/10/21/chartex" xmlns:cx3="http://schemas.microsoft.com/office/drawing/2016/5/9/chartex" xmlns:cx4="http://schemas.microsoft.com/office/drawing/2016/5/10/chartex" xmlns:cx5="http://schemas.microsoft.com/office/drawing/2016/5/11/chartex" xmlns:cx6="http://schemas.microsoft.com/office/drawing/2016/5/12/chartex" xmlns:cx7="http://schemas.microsoft.com/office/drawing/2016/5/13/chartex" xmlns:cx8="http://schemas.microsoft.com/office/drawing/2016/5/14/chartex" xmlns:mc="http://schemas.openxmlformats.org/markup-compatibility/2006" xmlns:aink="http://schemas.microsoft.com/office/drawing/2016/ink" xmlns:am3d="http://schemas.microsoft.com/office/drawing/2017/model3d" xmlns:o="urn:schemas-microsoft-com:office:office" xmlns:oel="http://schemas.microsoft.com/office/2019/extlst" xmlns:r="http://schemas.openxmlformats.org/officeDocument/2006/relationships" xmlns:m="http://schemas.openxmlformats.org/officeDocument/2006/math" xmlns:v="urn:schemas-microsoft-com:vml" xmlns:wp14="http://schemas.microsoft.com/office/word/2010/wordprocessingDrawing" xmlns:wp="http://schemas.openxmlformats.org/drawingml/2006/wordprocessingDrawing" xmlns:w10="urn:schemas-microsoft-com:office:word" xmlns:w="http://schemas.openxmlformats.org/wordprocessingml/2006/main" xmlns:w14="http://schemas.microsoft.com/office/word/2010/wordml" xmlns:w15="http://schemas.microsoft.com/office/word/2012/wordml" xmlns:w16cex="http://schemas.microsoft.com/office/word/2018/wordml/cex" xmlns:w16cid="http://schemas.microsoft.com/office/word/2016/wordml/cid" xmlns:w16="http://schemas.microsoft.com/office/word/2018/wordml" xmlns:w16du="http://schemas.microsoft.com/office/word/2023/wordml/word16du" xmlns:w16sdtdh="http://schemas.microsoft.com/office/word/2020/wordml/sdtdatahash" xmlns:w16sdtfl="http://schemas.microsoft.com/office/word/2024/wordml/sdtformatlock" xmlns:w16se="http://schemas.microsoft.com/office/word/2015/wordml/symex" xmlns:wpg="http://schemas.microsoft.com/office/word/2010/wordprocessingGroup" xmlns:wpi="http://schemas.microsoft.com/office/word/2010/wordprocessingInk" xmlns:wne="http://schemas.microsoft.com/office/word/2006/wordml" xmlns:wps="http://schemas.microsoft.com/office/word/2010/wordprocessingShape" mc:Ignorable="w14 w15 w16se w16cid w16 w16cex w16sdtdh w16sdtfl w16du wp14">
+  <w16cid:commentId w16cid:paraId="16CD4EE8" w16cid:durableId="02C68A2C"/>
   <w16cid:commentId w16cid:paraId="5398F15F" w16cid:durableId="13A78939"/>
   <w16cid:commentId w16cid:paraId="6587FAF2" w16cid:durableId="06144A11"/>
-  <w16cid:commentId w16cid:paraId="1234504A" w16cid:durableId="42B4DD62"/>
 </w16cid:commentsIds>
 </file>
 
@@ -1477,7 +1545,51 @@
       <w:lang w:val="en-GB" w:eastAsia="en-GB"/>
     </w:rPr>
   </w:style>
+  <w:style w:type="character" w:styleId="Mention">
+    <w:name w:val="Mention"/>
+    <w:basedOn w:val="DefaultParagraphFont"/>
+    <w:uiPriority w:val="99"/>
+    <w:unhideWhenUsed/>
+    <w:rsid w:val="008923AF"/>
+    <w:rPr>
+      <w:color w:val="2B579A"/>
+      <w:shd w:val="clear" w:color="auto" w:fill="E1DFDD"/>
+    </w:rPr>
+  </w:style>
 </w:styles>
+</file>
+
+<file path=word/documenttasks/documenttasks1.xml><?xml version="1.0" encoding="utf-8"?>
+<t:Tasks xmlns:t="http://schemas.microsoft.com/office/tasks/2019/documenttasks" xmlns:oel="http://schemas.microsoft.com/office/2019/extlst">
+  <t:Task id="{9DE52FB4-6B8D-A044-82A0-AF23D95F9235}">
+    <t:Anchor>
+      <t:Comment id="46565932"/>
+    </t:Anchor>
+    <t:History>
+      <t:Event id="{998D317B-7000-0E41-B322-5CDE474A2E91}" time="2025-03-06T06:33:19.224Z">
+        <t:Attribution userId="S::federico.tartarini@sydney.edu.au::5ec8f09e-437c-49d8-b13d-64b24f36c24b" userProvider="AD" userName="Federico Tartarini"/>
+        <t:Anchor>
+          <t:Comment id="46565932"/>
+        </t:Anchor>
+        <t:Create/>
+      </t:Event>
+      <t:Event id="{347B2944-2423-BB4A-96B2-674C8BEF11C8}" time="2025-03-06T06:33:19.224Z">
+        <t:Attribution userId="S::federico.tartarini@sydney.edu.au::5ec8f09e-437c-49d8-b13d-64b24f36c24b" userProvider="AD" userName="Federico Tartarini"/>
+        <t:Anchor>
+          <t:Comment id="46565932"/>
+        </t:Anchor>
+        <t:Assign userId="S::ollie.jay@sydney.edu.au::4adde0ff-a6bd-47a4-a814-1f0998167769" userProvider="AD" userName="Ollie Jay"/>
+      </t:Event>
+      <t:Event id="{CA8B8CC3-F2AA-E244-ACFD-3667D88FB708}" time="2025-03-06T06:33:19.224Z">
+        <t:Attribution userId="S::federico.tartarini@sydney.edu.au::5ec8f09e-437c-49d8-b13d-64b24f36c24b" userProvider="AD" userName="Federico Tartarini"/>
+        <t:Anchor>
+          <t:Comment id="46565932"/>
+        </t:Anchor>
+        <t:SetTitle title="@Ollie Jay can you help me with this?"/>
+      </t:Event>
+    </t:History>
+  </t:Task>
+</t:Tasks>
 </file>
 
 <file path=word/theme/theme1.xml><?xml version="1.0" encoding="utf-8"?>

</xml_diff>